<commit_message>
Add Stepper Motor Prototype Schematic
</commit_message>
<xml_diff>
--- a/Documentation/Section 7/Development Tracker.docx
+++ b/Documentation/Section 7/Development Tracker.docx
@@ -1061,7 +1061,7 @@
                 <w:sz w:val="24"/>
                 <w:szCs w:val="24"/>
               </w:rPr>
-              <w:t>2.87</w:t>
+              <w:t>9.06</w:t>
             </w:r>
           </w:p>
         </w:tc>
@@ -1582,6 +1582,339 @@
                 <w:sz w:val="24"/>
                 <w:szCs w:val="24"/>
               </w:rPr>
+              <w:t>Diode (1N5818)</w:t>
+            </w:r>
+          </w:p>
+        </w:tc>
+        <w:tc>
+          <w:tcPr>
+            <w:tcW w:w="1658" w:type="dxa"/>
+          </w:tcPr>
+          <w:p>
+            <w:pPr>
+              <w:jc w:val="center"/>
+              <w:rPr>
+                <w:rFonts w:ascii="Times New Roman" w:hAnsi="Times New Roman" w:cs="Times New Roman"/>
+                <w:sz w:val="24"/>
+                <w:szCs w:val="24"/>
+              </w:rPr>
+            </w:pPr>
+            <w:hyperlink r:id="rId15" w:history="1">
+              <w:r>
+                <w:rPr>
+                  <w:rStyle w:val="Hyperlink"/>
+                  <w:rFonts w:ascii="Times New Roman" w:hAnsi="Times New Roman" w:cs="Times New Roman"/>
+                  <w:sz w:val="24"/>
+                  <w:szCs w:val="24"/>
+                </w:rPr>
+                <w:t>Link</w:t>
+              </w:r>
+            </w:hyperlink>
+          </w:p>
+        </w:tc>
+        <w:tc>
+          <w:tcPr>
+            <w:tcW w:w="1918" w:type="dxa"/>
+          </w:tcPr>
+          <w:p>
+            <w:pPr>
+              <w:jc w:val="center"/>
+              <w:rPr>
+                <w:rFonts w:ascii="Times New Roman" w:hAnsi="Times New Roman" w:cs="Times New Roman"/>
+                <w:sz w:val="24"/>
+                <w:szCs w:val="24"/>
+              </w:rPr>
+            </w:pPr>
+            <w:r>
+              <w:rPr>
+                <w:rFonts w:ascii="Times New Roman" w:hAnsi="Times New Roman" w:cs="Times New Roman"/>
+                <w:sz w:val="24"/>
+                <w:szCs w:val="24"/>
+              </w:rPr>
+              <w:t>10</w:t>
+            </w:r>
+          </w:p>
+        </w:tc>
+        <w:tc>
+          <w:tcPr>
+            <w:tcW w:w="1730" w:type="dxa"/>
+          </w:tcPr>
+          <w:p>
+            <w:pPr>
+              <w:jc w:val="center"/>
+              <w:rPr>
+                <w:rFonts w:ascii="Times New Roman" w:hAnsi="Times New Roman" w:cs="Times New Roman"/>
+                <w:sz w:val="24"/>
+                <w:szCs w:val="24"/>
+              </w:rPr>
+            </w:pPr>
+            <w:r>
+              <w:rPr>
+                <w:rFonts w:ascii="Times New Roman" w:hAnsi="Times New Roman" w:cs="Times New Roman"/>
+                <w:sz w:val="24"/>
+                <w:szCs w:val="24"/>
+              </w:rPr>
+              <w:t>$0.23</w:t>
+            </w:r>
+          </w:p>
+        </w:tc>
+        <w:tc>
+          <w:tcPr>
+            <w:tcW w:w="1621" w:type="dxa"/>
+          </w:tcPr>
+          <w:p>
+            <w:pPr>
+              <w:jc w:val="center"/>
+              <w:rPr>
+                <w:rFonts w:ascii="Times New Roman" w:hAnsi="Times New Roman" w:cs="Times New Roman"/>
+                <w:sz w:val="24"/>
+                <w:szCs w:val="24"/>
+              </w:rPr>
+            </w:pPr>
+            <w:r>
+              <w:rPr>
+                <w:rFonts w:ascii="Times New Roman" w:hAnsi="Times New Roman" w:cs="Times New Roman"/>
+                <w:sz w:val="24"/>
+                <w:szCs w:val="24"/>
+              </w:rPr>
+              <w:t>$2.30</w:t>
+            </w:r>
+          </w:p>
+        </w:tc>
+      </w:tr>
+      <w:tr>
+        <w:tc>
+          <w:tcPr>
+            <w:tcW w:w="2423" w:type="dxa"/>
+          </w:tcPr>
+          <w:p>
+            <w:pPr>
+              <w:jc w:val="center"/>
+              <w:rPr>
+                <w:rFonts w:ascii="Times New Roman" w:hAnsi="Times New Roman" w:cs="Times New Roman"/>
+                <w:sz w:val="24"/>
+                <w:szCs w:val="24"/>
+              </w:rPr>
+            </w:pPr>
+            <w:r>
+              <w:rPr>
+                <w:rFonts w:ascii="Times New Roman" w:hAnsi="Times New Roman" w:cs="Times New Roman"/>
+                <w:sz w:val="24"/>
+                <w:szCs w:val="24"/>
+              </w:rPr>
+              <w:t>Motor Driver (</w:t>
+            </w:r>
+            <w:r>
+              <w:rPr>
+                <w:rFonts w:ascii="Times New Roman" w:hAnsi="Times New Roman" w:cs="Times New Roman"/>
+                <w:sz w:val="24"/>
+                <w:szCs w:val="24"/>
+              </w:rPr>
+              <w:t>L293NE</w:t>
+            </w:r>
+            <w:r>
+              <w:rPr>
+                <w:rFonts w:ascii="Times New Roman" w:hAnsi="Times New Roman" w:cs="Times New Roman"/>
+                <w:sz w:val="24"/>
+                <w:szCs w:val="24"/>
+              </w:rPr>
+              <w:t>)</w:t>
+            </w:r>
+          </w:p>
+        </w:tc>
+        <w:tc>
+          <w:tcPr>
+            <w:tcW w:w="1658" w:type="dxa"/>
+          </w:tcPr>
+          <w:p>
+            <w:pPr>
+              <w:jc w:val="center"/>
+              <w:rPr>
+                <w:rFonts w:ascii="Times New Roman" w:hAnsi="Times New Roman" w:cs="Times New Roman"/>
+                <w:sz w:val="24"/>
+                <w:szCs w:val="24"/>
+              </w:rPr>
+            </w:pPr>
+            <w:hyperlink r:id="rId16" w:history="1">
+              <w:r>
+                <w:rPr>
+                  <w:rStyle w:val="Hyperlink"/>
+                  <w:rFonts w:ascii="Times New Roman" w:hAnsi="Times New Roman" w:cs="Times New Roman"/>
+                  <w:sz w:val="24"/>
+                  <w:szCs w:val="24"/>
+                </w:rPr>
+                <w:t>Link</w:t>
+              </w:r>
+            </w:hyperlink>
+          </w:p>
+        </w:tc>
+        <w:tc>
+          <w:tcPr>
+            <w:tcW w:w="1918" w:type="dxa"/>
+          </w:tcPr>
+          <w:p>
+            <w:pPr>
+              <w:jc w:val="center"/>
+              <w:rPr>
+                <w:rFonts w:ascii="Times New Roman" w:hAnsi="Times New Roman" w:cs="Times New Roman"/>
+                <w:sz w:val="24"/>
+                <w:szCs w:val="24"/>
+              </w:rPr>
+            </w:pPr>
+            <w:r>
+              <w:rPr>
+                <w:rFonts w:ascii="Times New Roman" w:hAnsi="Times New Roman" w:cs="Times New Roman"/>
+                <w:sz w:val="24"/>
+                <w:szCs w:val="24"/>
+              </w:rPr>
+              <w:t>1</w:t>
+            </w:r>
+          </w:p>
+        </w:tc>
+        <w:tc>
+          <w:tcPr>
+            <w:tcW w:w="1730" w:type="dxa"/>
+          </w:tcPr>
+          <w:p>
+            <w:pPr>
+              <w:jc w:val="center"/>
+              <w:rPr>
+                <w:rFonts w:ascii="Times New Roman" w:hAnsi="Times New Roman" w:cs="Times New Roman"/>
+                <w:sz w:val="24"/>
+                <w:szCs w:val="24"/>
+              </w:rPr>
+            </w:pPr>
+            <w:r>
+              <w:rPr>
+                <w:rFonts w:ascii="Times New Roman" w:hAnsi="Times New Roman" w:cs="Times New Roman"/>
+                <w:sz w:val="24"/>
+                <w:szCs w:val="24"/>
+              </w:rPr>
+              <w:t>$3.59</w:t>
+            </w:r>
+          </w:p>
+        </w:tc>
+        <w:tc>
+          <w:tcPr>
+            <w:tcW w:w="1621" w:type="dxa"/>
+          </w:tcPr>
+          <w:p>
+            <w:pPr>
+              <w:jc w:val="center"/>
+              <w:rPr>
+                <w:rFonts w:ascii="Times New Roman" w:hAnsi="Times New Roman" w:cs="Times New Roman"/>
+                <w:sz w:val="24"/>
+                <w:szCs w:val="24"/>
+              </w:rPr>
+            </w:pPr>
+            <w:r>
+              <w:rPr>
+                <w:rFonts w:ascii="Times New Roman" w:hAnsi="Times New Roman" w:cs="Times New Roman"/>
+                <w:sz w:val="24"/>
+                <w:szCs w:val="24"/>
+              </w:rPr>
+              <w:t>$3.59</w:t>
+            </w:r>
+          </w:p>
+        </w:tc>
+      </w:tr>
+      <w:tr>
+        <w:tc>
+          <w:tcPr>
+            <w:tcW w:w="2423" w:type="dxa"/>
+          </w:tcPr>
+          <w:p>
+            <w:pPr>
+              <w:jc w:val="center"/>
+              <w:rPr>
+                <w:rFonts w:ascii="Times New Roman" w:hAnsi="Times New Roman" w:cs="Times New Roman"/>
+                <w:sz w:val="24"/>
+                <w:szCs w:val="24"/>
+              </w:rPr>
+            </w:pPr>
+          </w:p>
+        </w:tc>
+        <w:tc>
+          <w:tcPr>
+            <w:tcW w:w="1658" w:type="dxa"/>
+          </w:tcPr>
+          <w:p>
+            <w:pPr>
+              <w:jc w:val="center"/>
+              <w:rPr>
+                <w:rFonts w:ascii="Times New Roman" w:hAnsi="Times New Roman" w:cs="Times New Roman"/>
+                <w:sz w:val="24"/>
+                <w:szCs w:val="24"/>
+              </w:rPr>
+            </w:pPr>
+          </w:p>
+        </w:tc>
+        <w:tc>
+          <w:tcPr>
+            <w:tcW w:w="1918" w:type="dxa"/>
+          </w:tcPr>
+          <w:p>
+            <w:pPr>
+              <w:jc w:val="center"/>
+              <w:rPr>
+                <w:rFonts w:ascii="Times New Roman" w:hAnsi="Times New Roman" w:cs="Times New Roman"/>
+                <w:sz w:val="24"/>
+                <w:szCs w:val="24"/>
+              </w:rPr>
+            </w:pPr>
+          </w:p>
+        </w:tc>
+        <w:tc>
+          <w:tcPr>
+            <w:tcW w:w="1730" w:type="dxa"/>
+          </w:tcPr>
+          <w:p>
+            <w:pPr>
+              <w:jc w:val="center"/>
+              <w:rPr>
+                <w:rFonts w:ascii="Times New Roman" w:hAnsi="Times New Roman" w:cs="Times New Roman"/>
+                <w:sz w:val="24"/>
+                <w:szCs w:val="24"/>
+              </w:rPr>
+            </w:pPr>
+          </w:p>
+        </w:tc>
+        <w:tc>
+          <w:tcPr>
+            <w:tcW w:w="1621" w:type="dxa"/>
+          </w:tcPr>
+          <w:p>
+            <w:pPr>
+              <w:jc w:val="center"/>
+              <w:rPr>
+                <w:rFonts w:ascii="Times New Roman" w:hAnsi="Times New Roman" w:cs="Times New Roman"/>
+                <w:sz w:val="24"/>
+                <w:szCs w:val="24"/>
+              </w:rPr>
+            </w:pPr>
+          </w:p>
+        </w:tc>
+      </w:tr>
+      <w:tr>
+        <w:tc>
+          <w:tcPr>
+            <w:tcW w:w="2423" w:type="dxa"/>
+          </w:tcPr>
+          <w:p>
+            <w:pPr>
+              <w:jc w:val="center"/>
+              <w:rPr>
+                <w:rFonts w:ascii="Times New Roman" w:hAnsi="Times New Roman" w:cs="Times New Roman"/>
+                <w:sz w:val="24"/>
+                <w:szCs w:val="24"/>
+              </w:rPr>
+            </w:pPr>
+            <w:r>
+              <w:rPr>
+                <w:rFonts w:ascii="Times New Roman" w:hAnsi="Times New Roman" w:cs="Times New Roman"/>
+                <w:sz w:val="24"/>
+                <w:szCs w:val="24"/>
+              </w:rPr>
               <w:t>PLA</w:t>
             </w:r>
           </w:p>
@@ -1748,8 +2081,8 @@
       </w:tblPr>
       <w:tblGrid>
         <w:gridCol w:w="1310"/>
-        <w:gridCol w:w="1176"/>
-        <w:gridCol w:w="6864"/>
+        <w:gridCol w:w="1310"/>
+        <w:gridCol w:w="6730"/>
       </w:tblGrid>
       <w:tr>
         <w:tc>
@@ -2050,6 +2383,146 @@
               </w:rPr>
               <w:t xml:space="preserve"> cm.</w:t>
             </w:r>
+          </w:p>
+        </w:tc>
+      </w:tr>
+      <w:tr>
+        <w:tc>
+          <w:tcPr>
+            <w:tcW w:w="1310" w:type="dxa"/>
+          </w:tcPr>
+          <w:p>
+            <w:pPr>
+              <w:jc w:val="center"/>
+              <w:rPr>
+                <w:rFonts w:ascii="Times New Roman" w:hAnsi="Times New Roman" w:cs="Times New Roman"/>
+                <w:sz w:val="24"/>
+                <w:szCs w:val="24"/>
+              </w:rPr>
+            </w:pPr>
+            <w:r>
+              <w:rPr>
+                <w:rFonts w:ascii="Times New Roman" w:hAnsi="Times New Roman" w:cs="Times New Roman"/>
+                <w:sz w:val="24"/>
+                <w:szCs w:val="24"/>
+              </w:rPr>
+              <w:t>10/30/2020</w:t>
+            </w:r>
+          </w:p>
+        </w:tc>
+        <w:tc>
+          <w:tcPr>
+            <w:tcW w:w="1176" w:type="dxa"/>
+          </w:tcPr>
+          <w:p>
+            <w:pPr>
+              <w:jc w:val="center"/>
+              <w:rPr>
+                <w:rFonts w:ascii="Times New Roman" w:hAnsi="Times New Roman" w:cs="Times New Roman"/>
+                <w:sz w:val="24"/>
+                <w:szCs w:val="24"/>
+              </w:rPr>
+            </w:pPr>
+            <w:r>
+              <w:rPr>
+                <w:rFonts w:ascii="Times New Roman" w:hAnsi="Times New Roman" w:cs="Times New Roman"/>
+                <w:sz w:val="24"/>
+                <w:szCs w:val="24"/>
+              </w:rPr>
+              <w:t>Schematics</w:t>
+            </w:r>
+          </w:p>
+          <w:p>
+            <w:pPr>
+              <w:jc w:val="center"/>
+              <w:rPr>
+                <w:rFonts w:ascii="Times New Roman" w:hAnsi="Times New Roman" w:cs="Times New Roman"/>
+                <w:sz w:val="24"/>
+                <w:szCs w:val="24"/>
+              </w:rPr>
+            </w:pPr>
+            <w:r>
+              <w:rPr>
+                <w:rFonts w:ascii="Times New Roman" w:hAnsi="Times New Roman" w:cs="Times New Roman"/>
+                <w:sz w:val="24"/>
+                <w:szCs w:val="24"/>
+              </w:rPr>
+              <w:t>And</w:t>
+            </w:r>
+          </w:p>
+          <w:p>
+            <w:pPr>
+              <w:jc w:val="center"/>
+              <w:rPr>
+                <w:rFonts w:ascii="Times New Roman" w:hAnsi="Times New Roman" w:cs="Times New Roman"/>
+                <w:sz w:val="24"/>
+                <w:szCs w:val="24"/>
+              </w:rPr>
+            </w:pPr>
+            <w:r>
+              <w:rPr>
+                <w:rFonts w:ascii="Times New Roman" w:hAnsi="Times New Roman" w:cs="Times New Roman"/>
+                <w:sz w:val="24"/>
+                <w:szCs w:val="24"/>
+              </w:rPr>
+              <w:t>Modeling</w:t>
+            </w:r>
+          </w:p>
+        </w:tc>
+        <w:tc>
+          <w:tcPr>
+            <w:tcW w:w="6864" w:type="dxa"/>
+          </w:tcPr>
+          <w:p>
+            <w:pPr>
+              <w:rPr>
+                <w:rFonts w:ascii="Times New Roman" w:hAnsi="Times New Roman" w:cs="Times New Roman"/>
+                <w:sz w:val="24"/>
+                <w:szCs w:val="24"/>
+              </w:rPr>
+            </w:pPr>
+            <w:r>
+              <w:rPr>
+                <w:rFonts w:ascii="Times New Roman" w:hAnsi="Times New Roman" w:cs="Times New Roman"/>
+                <w:sz w:val="24"/>
+                <w:szCs w:val="24"/>
+              </w:rPr>
+              <w:t>Hector: Was busy and couldn’t work on project for the past couple days. Created schematic for driving the motor</w:t>
+            </w:r>
+            <w:r>
+              <w:rPr>
+                <w:rFonts w:ascii="Times New Roman" w:hAnsi="Times New Roman" w:cs="Times New Roman"/>
+                <w:sz w:val="24"/>
+                <w:szCs w:val="24"/>
+              </w:rPr>
+              <w:t>.</w:t>
+            </w:r>
+            <w:r>
+              <w:rPr>
+                <w:rFonts w:ascii="Times New Roman" w:hAnsi="Times New Roman" w:cs="Times New Roman"/>
+                <w:sz w:val="24"/>
+                <w:szCs w:val="24"/>
+              </w:rPr>
+              <w:t xml:space="preserve"> Plan to finish modeling disk</w:t>
+            </w:r>
+            <w:r>
+              <w:rPr>
+                <w:rFonts w:ascii="Times New Roman" w:hAnsi="Times New Roman" w:cs="Times New Roman"/>
+                <w:sz w:val="24"/>
+                <w:szCs w:val="24"/>
+              </w:rPr>
+              <w:t xml:space="preserve"> and creating disk reader schematic. Will create test program for controlling motor with </w:t>
+            </w:r>
+            <w:proofErr w:type="gramStart"/>
+            <w:r>
+              <w:rPr>
+                <w:rFonts w:ascii="Times New Roman" w:hAnsi="Times New Roman" w:cs="Times New Roman"/>
+                <w:sz w:val="24"/>
+                <w:szCs w:val="24"/>
+              </w:rPr>
+              <w:t>ATmega32.</w:t>
+            </w:r>
+            <w:proofErr w:type="gramEnd"/>
           </w:p>
         </w:tc>
       </w:tr>

</xml_diff>